<commit_message>
minor edits to figures and text
</commit_message>
<xml_diff>
--- a/drafts/PNAS/cover-letter_Lindmark-etal-2022.docx
+++ b/drafts/PNAS/cover-letter_Lindmark-etal-2022.docx
@@ -94,39 +94,54 @@
         <w:rPr>
           <w:lang w:val="sv-SE"/>
         </w:rPr>
-        <w:t>Max Lindmark</w:t>
+        <w:t xml:space="preserve">Max </w:t>
+      </w:r>
+      <w:proofErr w:type="gramStart"/>
+      <w:r>
+        <w:rPr>
+          <w:lang w:val="sv-SE"/>
+        </w:rPr>
+        <w:t>Lindmark</w:t>
       </w:r>
       <w:r>
         <w:rPr>
           <w:vertAlign w:val="superscript"/>
           <w:lang w:val="sv-SE"/>
         </w:rPr>
-        <w:t>a,b,1</w:t>
-      </w:r>
-      <w:r>
-        <w:rPr>
-          <w:lang w:val="sv-SE"/>
-        </w:rPr>
-        <w:t>, Malin  Karlsson</w:t>
-      </w:r>
+        <w:t>a,b</w:t>
+      </w:r>
+      <w:proofErr w:type="gramEnd"/>
       <w:r>
         <w:rPr>
           <w:vertAlign w:val="superscript"/>
           <w:lang w:val="sv-SE"/>
         </w:rPr>
-        <w:t>a</w:t>
+        <w:t>,1</w:t>
       </w:r>
       <w:r>
         <w:rPr>
           <w:lang w:val="sv-SE"/>
         </w:rPr>
-        <w:t>, Anna Gårdmark</w:t>
+        <w:t>, Malin  Karlsson</w:t>
       </w:r>
       <w:r>
         <w:rPr>
           <w:vertAlign w:val="superscript"/>
           <w:lang w:val="sv-SE"/>
         </w:rPr>
+        <w:t>a</w:t>
+      </w:r>
+      <w:r>
+        <w:rPr>
+          <w:lang w:val="sv-SE"/>
+        </w:rPr>
+        <w:t>, Anna Gårdmark</w:t>
+      </w:r>
+      <w:r>
+        <w:rPr>
+          <w:vertAlign w:val="superscript"/>
+          <w:lang w:val="sv-SE"/>
+        </w:rPr>
         <w:t>c</w:t>
       </w:r>
     </w:p>
@@ -158,21 +173,7 @@
         <w:rPr>
           <w:lang w:val="en-US"/>
         </w:rPr>
-        <w:t xml:space="preserve">Swedish University of Agricultural Sciences, Department of Aquatic Resources, Institute of Coastal Research, </w:t>
-      </w:r>
-      <w:proofErr w:type="spellStart"/>
-      <w:r>
-        <w:rPr>
-          <w:lang w:val="en-US"/>
-        </w:rPr>
-        <w:t>Skolgatan</w:t>
-      </w:r>
-      <w:proofErr w:type="spellEnd"/>
-      <w:r>
-        <w:rPr>
-          <w:lang w:val="en-US"/>
-        </w:rPr>
-        <w:t xml:space="preserve"> 6, 742 42 Öregrund, Sweden</w:t>
+        <w:t>Swedish University of Agricultural Sciences, Department of Aquatic Resources, Institute of Coastal Research, Skolgatan 6, 742 42 Öregrund, Sweden</w:t>
       </w:r>
     </w:p>
     <w:p>
@@ -204,35 +205,7 @@
         <w:rPr>
           <w:lang w:val="en-US"/>
         </w:rPr>
-        <w:t xml:space="preserve">Swedish University of Agricultural Sciences, Department of Aquatic Resources, Institute of Marine Research, </w:t>
-      </w:r>
-      <w:proofErr w:type="spellStart"/>
-      <w:r>
-        <w:rPr>
-          <w:lang w:val="en-US"/>
-        </w:rPr>
-        <w:t>Turistgatan</w:t>
-      </w:r>
-      <w:proofErr w:type="spellEnd"/>
-      <w:r>
-        <w:rPr>
-          <w:lang w:val="en-US"/>
-        </w:rPr>
-        <w:t xml:space="preserve"> 5, 453 30 </w:t>
-      </w:r>
-      <w:proofErr w:type="spellStart"/>
-      <w:r>
-        <w:rPr>
-          <w:lang w:val="en-US"/>
-        </w:rPr>
-        <w:t>Lysekil</w:t>
-      </w:r>
-      <w:proofErr w:type="spellEnd"/>
-      <w:r>
-        <w:rPr>
-          <w:lang w:val="en-US"/>
-        </w:rPr>
-        <w:t>, Sweden</w:t>
+        <w:t>Swedish University of Agricultural Sciences, Department of Aquatic Resources, Institute of Marine Research, Turistgatan 5, 453 30 Lysekil, Sweden</w:t>
       </w:r>
     </w:p>
     <w:p>
@@ -264,21 +237,7 @@
         <w:rPr>
           <w:lang w:val="en-US"/>
         </w:rPr>
-        <w:t xml:space="preserve">Swedish University of Agricultural Sciences, Department of Aquatic Resources, </w:t>
-      </w:r>
-      <w:proofErr w:type="spellStart"/>
-      <w:r>
-        <w:rPr>
-          <w:lang w:val="en-US"/>
-        </w:rPr>
-        <w:t>Skolgatan</w:t>
-      </w:r>
-      <w:proofErr w:type="spellEnd"/>
-      <w:r>
-        <w:rPr>
-          <w:lang w:val="en-US"/>
-        </w:rPr>
-        <w:t xml:space="preserve"> 6, SE-742 42 Öregrund, Sweden</w:t>
+        <w:t>Swedish University of Agricultural Sciences, Department of Aquatic Resources, Skolgatan 6, SE-742 42 Öregrund, Sweden</w:t>
       </w:r>
     </w:p>
     <w:p>
@@ -325,35 +284,7 @@
         <w:rPr>
           <w:lang w:val="en-US"/>
         </w:rPr>
-        <w:t xml:space="preserve">Max Lindmark, Swedish University of Agricultural Sciences, Department of Aquatic Resources, Institute of Marine Research, </w:t>
-      </w:r>
-      <w:proofErr w:type="spellStart"/>
-      <w:r>
-        <w:rPr>
-          <w:lang w:val="en-US"/>
-        </w:rPr>
-        <w:t>Turistgatan</w:t>
-      </w:r>
-      <w:proofErr w:type="spellEnd"/>
-      <w:r>
-        <w:rPr>
-          <w:lang w:val="en-US"/>
-        </w:rPr>
-        <w:t xml:space="preserve"> 5, 453 30 </w:t>
-      </w:r>
-      <w:proofErr w:type="spellStart"/>
-      <w:r>
-        <w:rPr>
-          <w:lang w:val="en-US"/>
-        </w:rPr>
-        <w:t>Lysekil</w:t>
-      </w:r>
-      <w:proofErr w:type="spellEnd"/>
-      <w:r>
-        <w:rPr>
-          <w:lang w:val="en-US"/>
-        </w:rPr>
-        <w:t>, Sweden, Tel.: +46(0)104784137, email: max.lindmark@slu.se</w:t>
+        <w:t>Max Lindmark, Swedish University of Agricultural Sciences, Department of Aquatic Resources, Institute of Marine Research, Turistgatan 5, 453 30 Lysekil, Sweden, Tel.: +46(0)104784137, email: max.lindmark@slu.se</w:t>
       </w:r>
     </w:p>
     <w:p>
@@ -559,13 +490,30 @@
         </w:rPr>
         <w:t>I am submitting the manuscript ‘</w:t>
       </w:r>
-      <w:r>
-        <w:rPr>
-          <w:rFonts w:cstheme="minorHAnsi"/>
-          <w:i/>
-        </w:rPr>
-        <w:t>Larger but younger fish when growth compensates for higher mortality in heated ecosystem</w:t>
-      </w:r>
+      <w:ins w:id="0" w:author="Max Lindmark" w:date="2022-04-24T13:46:00Z">
+        <w:r>
+          <w:rPr>
+            <w:rFonts w:cstheme="minorHAnsi"/>
+            <w:i/>
+            <w:iCs/>
+            <w:rPrChange w:id="1" w:author="Max Lindmark" w:date="2022-04-24T13:46:00Z">
+              <w:rPr>
+                <w:rFonts w:cstheme="minorHAnsi"/>
+              </w:rPr>
+            </w:rPrChange>
+          </w:rPr>
+          <w:t>Higher mortality rates leave heated ecosystem with similar size-structure despite larger and younger fish</w:t>
+        </w:r>
+      </w:ins>
+      <w:del w:id="2" w:author="Max Lindmark" w:date="2022-04-24T13:46:00Z">
+        <w:r>
+          <w:rPr>
+            <w:rFonts w:cstheme="minorHAnsi"/>
+            <w:i/>
+          </w:rPr>
+          <w:delText>Larger but younger fish when growth compensates for higher mortality in heated ecosystem</w:delText>
+        </w:r>
+      </w:del>
       <w:r>
         <w:rPr>
           <w:rFonts w:cstheme="minorHAnsi"/>
@@ -616,6 +564,7 @@
         <w:contextualSpacing/>
         <w:jc w:val="both"/>
         <w:rPr>
+          <w:ins w:id="3" w:author="Max Lindmark" w:date="2022-04-24T09:02:00Z"/>
           <w:rFonts w:cstheme="minorHAnsi"/>
           <w:lang w:val="en-US"/>
         </w:rPr>
@@ -626,226 +575,574 @@
         <w:contextualSpacing/>
         <w:jc w:val="both"/>
         <w:rPr>
-          <w:lang w:val="en-US"/>
-        </w:rPr>
-      </w:pPr>
-      <w:r>
-        <w:t xml:space="preserve">Global warming is often predicted to </w:t>
-      </w:r>
-      <w:r>
-        <w:t xml:space="preserve">lead to faster growth rates, but overall </w:t>
-      </w:r>
-      <w:r>
-        <w:t>shrinking of ectotherm species (e.g.</w:t>
-      </w:r>
-      <w:r>
-        <w:t>,</w:t>
-      </w:r>
-      <w:r>
-        <w:t xml:space="preserve"> declines in mean body size</w:t>
-      </w:r>
-      <w:r>
-        <w:t xml:space="preserve"> due to declines in adult size-at-age</w:t>
-      </w:r>
-      <w:r>
-        <w:t>)</w:t>
-      </w:r>
-      <w:r>
-        <w:t>. How</w:t>
-      </w:r>
-      <w:r>
-        <w:t>ever</w:t>
-      </w:r>
-      <w:r>
-        <w:t>, more informative than changes in average sizes is ho</w:t>
-      </w:r>
-      <w:r>
-        <w:t xml:space="preserve">w </w:t>
-      </w:r>
-      <w:r>
-        <w:t>the size spectrum of species change</w:t>
-      </w:r>
-      <w:r>
-        <w:t>s</w:t>
-      </w:r>
-      <w:r>
-        <w:t xml:space="preserve">. This is </w:t>
-      </w:r>
-      <w:r>
-        <w:t xml:space="preserve">because key biological rates and ecological processes scale with size, and </w:t>
-      </w:r>
-      <w:r>
-        <w:rPr>
-          <w:lang w:val="en-US"/>
-        </w:rPr>
-        <w:t>the value of these traits for the mean body size of a population is not the same as the mean population trait value</w:t>
-      </w:r>
-      <w:r>
-        <w:rPr>
-          <w:lang w:val="en-US"/>
-        </w:rPr>
-        <w:t>,</w:t>
-      </w:r>
-      <w:r>
-        <w:rPr>
-          <w:lang w:val="en-US"/>
-        </w:rPr>
-        <w:t xml:space="preserve"> due to allometric scaling.</w:t>
-      </w:r>
-      <w:r>
-        <w:rPr>
-          <w:lang w:val="en-US"/>
-        </w:rPr>
-        <w:t xml:space="preserve"> </w:t>
-      </w:r>
-    </w:p>
-    <w:p>
-      <w:pPr>
-        <w:contextualSpacing/>
-        <w:jc w:val="both"/>
-        <w:rPr>
-          <w:lang w:val="en-US"/>
-        </w:rPr>
-      </w:pPr>
-    </w:p>
-    <w:p>
-      <w:pPr>
-        <w:contextualSpacing/>
-        <w:jc w:val="both"/>
-        <w:rPr>
-          <w:lang w:val="en-US"/>
-        </w:rPr>
-      </w:pPr>
-      <w:r>
-        <w:rPr>
-          <w:lang w:val="en-US"/>
-        </w:rPr>
-        <w:t xml:space="preserve">The size-spectrum of species is shaped by temperature-dependent </w:t>
-      </w:r>
-      <w:r>
-        <w:rPr>
-          <w:lang w:val="en-US"/>
-        </w:rPr>
-        <w:t xml:space="preserve">biological and </w:t>
-      </w:r>
-      <w:r>
-        <w:rPr>
-          <w:lang w:val="en-US"/>
-        </w:rPr>
-        <w:t>ecological processes such as body growth, mortality and recruitment</w:t>
-      </w:r>
-      <w:r>
-        <w:rPr>
-          <w:lang w:val="en-US"/>
-        </w:rPr>
-        <w:t xml:space="preserve">. </w:t>
-      </w:r>
-      <w:r>
-        <w:rPr>
-          <w:lang w:val="en-US"/>
-        </w:rPr>
-        <w:t xml:space="preserve">In this study, </w:t>
-      </w:r>
-      <w:r>
-        <w:rPr>
-          <w:lang w:val="en-US"/>
-        </w:rPr>
-        <w:t>we use data from a unique, large-scale 23-year-long heating-experiment</w:t>
-      </w:r>
-      <w:r>
-        <w:rPr>
-          <w:lang w:val="en-US"/>
-        </w:rPr>
-        <w:t xml:space="preserve"> (</w:t>
-      </w:r>
-      <w:r>
-        <w:rPr>
-          <w:lang w:val="en-US"/>
-        </w:rPr>
-        <w:t>~</w:t>
-      </w:r>
-      <w:r>
-        <w:rPr>
-          <w:lang w:val="en-US"/>
-        </w:rPr>
-        <w:t>+8</w:t>
-      </w:r>
+          <w:del w:id="4" w:author="Max Lindmark" w:date="2022-04-24T09:04:00Z"/>
+          <w:rFonts w:cstheme="minorHAnsi"/>
+          <w:lang w:val="en-US"/>
+        </w:rPr>
+      </w:pPr>
+      <w:moveToRangeStart w:id="5" w:author="Max Lindmark" w:date="2022-04-24T09:02:00Z" w:name="move101683392"/>
+      <w:moveTo w:id="6" w:author="Max Lindmark" w:date="2022-04-24T09:02:00Z">
+        <w:r>
+          <w:t>Global warming is often predicted to lead to faster growth rates, but overall shrinking of ectotherm species (e.g., declines in mean body size due to declines in adult size-at-age).</w:t>
+        </w:r>
+      </w:moveTo>
+      <w:moveToRangeEnd w:id="5"/>
+      <w:ins w:id="7" w:author="Max Lindmark" w:date="2022-04-24T09:03:00Z">
+        <w:r>
+          <w:t xml:space="preserve"> These predictions generally stem from experiments</w:t>
+        </w:r>
+      </w:ins>
+      <w:ins w:id="8" w:author="Max Lindmark" w:date="2022-04-24T13:47:00Z">
+        <w:r>
+          <w:t xml:space="preserve">, </w:t>
+        </w:r>
+      </w:ins>
+      <w:ins w:id="9" w:author="Max Lindmark" w:date="2022-04-24T09:03:00Z">
+        <w:r>
+          <w:t>and to a lesser degree, observational analysis</w:t>
+        </w:r>
+      </w:ins>
+      <w:ins w:id="10" w:author="Max Lindmark" w:date="2022-04-24T09:11:00Z">
+        <w:r>
+          <w:t xml:space="preserve">. </w:t>
+        </w:r>
+      </w:ins>
+      <w:ins w:id="11" w:author="Max Lindmark" w:date="2022-04-24T13:47:00Z">
+        <w:r>
+          <w:t>S</w:t>
+        </w:r>
+      </w:ins>
+      <w:ins w:id="12" w:author="Max Lindmark" w:date="2022-04-24T09:12:00Z">
+        <w:r>
+          <w:t xml:space="preserve">emi-controlled </w:t>
+        </w:r>
+      </w:ins>
+      <w:ins w:id="13" w:author="Max Lindmark" w:date="2022-04-24T09:04:00Z">
+        <w:r>
+          <w:t>e</w:t>
+        </w:r>
+      </w:ins>
+    </w:p>
+    <w:p>
+      <w:pPr>
+        <w:contextualSpacing/>
+        <w:jc w:val="both"/>
+        <w:rPr>
+          <w:ins w:id="14" w:author="Max Lindmark" w:date="2022-04-24T09:05:00Z"/>
+        </w:rPr>
+      </w:pPr>
+      <w:ins w:id="15" w:author="Max Lindmark" w:date="2022-04-24T09:00:00Z">
+        <w:r>
+          <w:t>cosystem-scale warming experiments</w:t>
+        </w:r>
+      </w:ins>
+      <w:ins w:id="16" w:author="Max Lindmark" w:date="2022-04-24T09:12:00Z">
+        <w:r>
+          <w:t>, are</w:t>
+        </w:r>
+      </w:ins>
+      <w:ins w:id="17" w:author="Max Lindmark" w:date="2022-04-24T13:48:00Z">
+        <w:r>
+          <w:t xml:space="preserve">, however, </w:t>
+        </w:r>
+      </w:ins>
+      <w:ins w:id="18" w:author="Max Lindmark" w:date="2022-04-24T09:12:00Z">
+        <w:r>
+          <w:t xml:space="preserve">extremely </w:t>
+        </w:r>
+      </w:ins>
+      <w:ins w:id="19" w:author="Max Lindmark" w:date="2022-04-24T09:00:00Z">
+        <w:r>
+          <w:t xml:space="preserve">rare. </w:t>
+        </w:r>
+      </w:ins>
+      <w:ins w:id="20" w:author="Max Lindmark" w:date="2022-04-24T09:04:00Z">
+        <w:r>
+          <w:t xml:space="preserve">Yet, they </w:t>
+        </w:r>
+        <w:r>
+          <w:t>provide unique insight into potential impacts of climate change</w:t>
+        </w:r>
+      </w:ins>
+      <w:ins w:id="21" w:author="Max Lindmark" w:date="2022-04-24T09:05:00Z">
+        <w:r>
+          <w:t>.</w:t>
+        </w:r>
+      </w:ins>
+    </w:p>
+    <w:p>
+      <w:pPr>
+        <w:contextualSpacing/>
+        <w:jc w:val="both"/>
+        <w:rPr>
+          <w:ins w:id="22" w:author="Max Lindmark" w:date="2022-04-24T09:05:00Z"/>
+        </w:rPr>
+      </w:pPr>
+    </w:p>
+    <w:p>
+      <w:pPr>
+        <w:contextualSpacing/>
+        <w:jc w:val="both"/>
+        <w:rPr>
+          <w:del w:id="23" w:author="Max Lindmark" w:date="2022-04-24T09:08:00Z"/>
+          <w:moveTo w:id="24" w:author="Max Lindmark" w:date="2022-04-24T09:05:00Z"/>
+          <w:lang w:val="en-US"/>
+        </w:rPr>
+      </w:pPr>
+      <w:ins w:id="25" w:author="Max Lindmark" w:date="2022-04-24T09:00:00Z">
+        <w:r>
+          <w:t>I</w:t>
+        </w:r>
+      </w:ins>
+      <w:ins w:id="26" w:author="Max Lindmark" w:date="2022-04-24T09:01:00Z">
+        <w:r>
+          <w:t xml:space="preserve">n this study, </w:t>
+        </w:r>
+        <w:r>
+          <w:t xml:space="preserve">we use </w:t>
+        </w:r>
+      </w:ins>
+      <w:ins w:id="27" w:author="Max Lindmark" w:date="2022-04-24T09:00:00Z">
+        <w:r>
+          <w:t xml:space="preserve">a </w:t>
+        </w:r>
+      </w:ins>
+      <w:ins w:id="28" w:author="Max Lindmark" w:date="2022-04-24T09:02:00Z">
+        <w:r>
+          <w:t xml:space="preserve">lake </w:t>
+        </w:r>
+      </w:ins>
+      <w:ins w:id="29" w:author="Max Lindmark" w:date="2022-04-24T09:00:00Z">
+        <w:r>
+          <w:t xml:space="preserve">heated by cooling water from a nuclear power plant for more than two decades </w:t>
+        </w:r>
+      </w:ins>
+      <w:ins w:id="30" w:author="Max Lindmark" w:date="2022-04-24T09:07:00Z">
+        <w:r>
+          <w:t>(</w:t>
+        </w:r>
+        <w:r>
+          <w:rPr>
+            <w:lang w:val="en-US"/>
+          </w:rPr>
+          <w:t>~+8</w:t>
+        </w:r>
+      </w:ins>
       <m:oMath>
         <m:r>
-          <w:rPr>
-            <w:rFonts w:ascii="Cambria Math" w:hAnsi="Cambria Math"/>
-            <w:lang w:val="en-US"/>
-          </w:rPr>
-          <m:t>℃</m:t>
+          <w:ins w:id="31" w:author="Max Lindmark" w:date="2022-04-24T09:07:00Z">
+            <w:rPr>
+              <w:rFonts w:ascii="Cambria Math" w:hAnsi="Cambria Math"/>
+              <w:lang w:val="en-US"/>
+            </w:rPr>
+            <m:t>℃</m:t>
+          </w:ins>
         </m:r>
       </m:oMath>
-      <w:r>
-        <w:rPr>
-          <w:lang w:val="en-US"/>
-        </w:rPr>
-        <w:t>)</w:t>
-      </w:r>
-      <w:r>
-        <w:rPr>
-          <w:lang w:val="en-US"/>
-        </w:rPr>
-        <w:t xml:space="preserve"> of a coastal ecosystem </w:t>
-      </w:r>
-      <w:r>
-        <w:rPr>
-          <w:lang w:val="en-US"/>
-        </w:rPr>
-        <w:t xml:space="preserve">(and a non-warmed reference area) </w:t>
-      </w:r>
-      <w:r>
-        <w:rPr>
-          <w:lang w:val="en-US"/>
-        </w:rPr>
-        <w:t>to quantify how warming changed fish body growth</w:t>
-      </w:r>
-      <w:r>
-        <w:rPr>
-          <w:lang w:val="en-US"/>
-        </w:rPr>
-        <w:t xml:space="preserve"> and</w:t>
-      </w:r>
-      <w:r>
-        <w:rPr>
-          <w:lang w:val="en-US"/>
-        </w:rPr>
-        <w:t xml:space="preserve"> mortality</w:t>
-      </w:r>
-      <w:r>
-        <w:rPr>
-          <w:lang w:val="en-US"/>
-        </w:rPr>
-        <w:t>, and how that has affected the size-spectrum.</w:t>
-      </w:r>
-      <w:r>
-        <w:rPr>
-          <w:lang w:val="en-US"/>
-        </w:rPr>
-        <w:t xml:space="preserve"> W</w:t>
-      </w:r>
-      <w:r>
-        <w:rPr>
-          <w:lang w:val="en-US"/>
-        </w:rPr>
-        <w:t>e quantify differences in key individual- and population level parameters, such as body growth, asymptotic size, mortality rates, and size-spectra between the heated and reference coastal area</w:t>
-      </w:r>
-      <w:r>
-        <w:rPr>
-          <w:lang w:val="en-US"/>
-        </w:rPr>
-        <w:t>, using hierarchical Bayesian models</w:t>
-      </w:r>
-      <w:r>
-        <w:rPr>
-          <w:lang w:val="en-US"/>
-        </w:rPr>
-        <w:t>.</w:t>
-      </w:r>
-    </w:p>
+      <w:ins w:id="32" w:author="Max Lindmark" w:date="2022-04-24T09:07:00Z">
+        <w:r>
+          <w:rPr>
+            <w:rFonts w:eastAsiaTheme="minorEastAsia"/>
+            <w:lang w:val="en-US"/>
+          </w:rPr>
+          <w:t xml:space="preserve"> warmer than the </w:t>
+        </w:r>
+      </w:ins>
+      <w:ins w:id="33" w:author="Max Lindmark" w:date="2022-04-24T09:08:00Z">
+        <w:r>
+          <w:rPr>
+            <w:rFonts w:eastAsiaTheme="minorEastAsia"/>
+            <w:lang w:val="en-US"/>
+          </w:rPr>
+          <w:t>reference area</w:t>
+        </w:r>
+      </w:ins>
+      <w:ins w:id="34" w:author="Max Lindmark" w:date="2022-04-24T09:07:00Z">
+        <w:r>
+          <w:t>)</w:t>
+        </w:r>
+      </w:ins>
+      <w:ins w:id="35" w:author="Max Lindmark" w:date="2022-04-24T09:08:00Z">
+        <w:r>
+          <w:t xml:space="preserve"> </w:t>
+        </w:r>
+      </w:ins>
+      <w:ins w:id="36" w:author="Max Lindmark" w:date="2022-04-24T09:02:00Z">
+        <w:r>
+          <w:t xml:space="preserve">as a large-scale experimental study system. </w:t>
+        </w:r>
+      </w:ins>
+      <w:ins w:id="37" w:author="Max Lindmark" w:date="2022-04-24T09:05:00Z">
+        <w:r>
+          <w:t xml:space="preserve">We analyse </w:t>
+        </w:r>
+        <w:r>
+          <w:t>time series of growth-increment biochronologie</w:t>
+        </w:r>
+      </w:ins>
+      <w:ins w:id="38" w:author="Max Lindmark" w:date="2022-04-24T09:06:00Z">
+        <w:r>
+          <w:t xml:space="preserve">s and </w:t>
+        </w:r>
+        <w:r>
+          <w:t>catch data of a common fres</w:t>
+        </w:r>
+      </w:ins>
+      <w:ins w:id="39" w:author="Max Lindmark" w:date="2022-04-24T09:07:00Z">
+        <w:r>
+          <w:t xml:space="preserve">hwater fish </w:t>
+        </w:r>
+      </w:ins>
+      <w:ins w:id="40" w:author="Max Lindmark" w:date="2022-04-24T09:06:00Z">
+        <w:r>
+          <w:t>(</w:t>
+        </w:r>
+        <w:r>
+          <w:t>12658 length-at-age measurements from 2426 individuals in 256 net deployments</w:t>
+        </w:r>
+        <w:r>
+          <w:t>)</w:t>
+        </w:r>
+      </w:ins>
+      <w:ins w:id="41" w:author="Max Lindmark" w:date="2022-04-24T09:07:00Z">
+        <w:r>
+          <w:t xml:space="preserve">, to quantify </w:t>
+        </w:r>
+      </w:ins>
+      <w:moveToRangeStart w:id="42" w:author="Max Lindmark" w:date="2022-04-24T09:05:00Z" w:name="move101683535"/>
+      <w:moveTo w:id="43" w:author="Max Lindmark" w:date="2022-04-24T09:05:00Z">
+        <w:del w:id="44" w:author="Max Lindmark" w:date="2022-04-24T09:07:00Z">
+          <w:r>
+            <w:rPr>
+              <w:lang w:val="en-US"/>
+            </w:rPr>
+            <w:delText xml:space="preserve">We quantify </w:delText>
+          </w:r>
+        </w:del>
+        <w:r>
+          <w:rPr>
+            <w:lang w:val="en-US"/>
+          </w:rPr>
+          <w:t>differences in key individual- and population level parameters, such as body growth, asymptotic size, mortality rates</w:t>
+        </w:r>
+        <w:del w:id="45" w:author="Max Lindmark" w:date="2022-04-24T09:07:00Z">
+          <w:r>
+            <w:rPr>
+              <w:lang w:val="en-US"/>
+            </w:rPr>
+            <w:delText>, and size-spectra between the heated and reference coastal are</w:delText>
+          </w:r>
+        </w:del>
+      </w:moveTo>
+      <w:ins w:id="46" w:author="Max Lindmark" w:date="2022-04-24T09:07:00Z">
+        <w:r>
+          <w:rPr>
+            <w:lang w:val="en-US"/>
+          </w:rPr>
+          <w:t>.</w:t>
+        </w:r>
+      </w:ins>
+      <w:moveTo w:id="47" w:author="Max Lindmark" w:date="2022-04-24T09:05:00Z">
+        <w:del w:id="48" w:author="Max Lindmark" w:date="2022-04-24T09:07:00Z">
+          <w:r>
+            <w:rPr>
+              <w:lang w:val="en-US"/>
+            </w:rPr>
+            <w:delText>a, using hierarchical Bayesian models.</w:delText>
+          </w:r>
+        </w:del>
+      </w:moveTo>
+    </w:p>
+    <w:p>
+      <w:pPr>
+        <w:contextualSpacing/>
+        <w:jc w:val="both"/>
+        <w:rPr>
+          <w:moveTo w:id="49" w:author="Max Lindmark" w:date="2022-04-24T09:05:00Z"/>
+          <w:lang w:val="en-US"/>
+        </w:rPr>
+      </w:pPr>
+    </w:p>
+    <w:p>
+      <w:pPr>
+        <w:contextualSpacing/>
+        <w:jc w:val="both"/>
+        <w:rPr>
+          <w:del w:id="50" w:author="Max Lindmark" w:date="2022-04-24T09:00:00Z"/>
+          <w:rPrChange w:id="51" w:author="Max Lindmark" w:date="2022-04-24T09:00:00Z">
+            <w:rPr>
+              <w:del w:id="52" w:author="Max Lindmark" w:date="2022-04-24T09:00:00Z"/>
+              <w:lang w:val="en-US"/>
+            </w:rPr>
+          </w:rPrChange>
+        </w:rPr>
+      </w:pPr>
+      <w:moveFromRangeStart w:id="53" w:author="Max Lindmark" w:date="2022-04-24T09:02:00Z" w:name="move101683392"/>
+      <w:moveToRangeEnd w:id="42"/>
+      <w:moveFrom w:id="54" w:author="Max Lindmark" w:date="2022-04-24T09:02:00Z">
+        <w:del w:id="55" w:author="Max Lindmark" w:date="2022-04-24T09:03:00Z">
+          <w:r>
+            <w:delText xml:space="preserve">Global warming is often predicted to </w:delText>
+          </w:r>
+          <w:r>
+            <w:delText xml:space="preserve">lead to faster growth rates, but overall </w:delText>
+          </w:r>
+          <w:r>
+            <w:delText>shrinking of ectotherm species (e.g.</w:delText>
+          </w:r>
+          <w:r>
+            <w:delText>,</w:delText>
+          </w:r>
+          <w:r>
+            <w:delText xml:space="preserve"> declines in mean body size</w:delText>
+          </w:r>
+          <w:r>
+            <w:delText xml:space="preserve"> due to declines in adult size-at-age</w:delText>
+          </w:r>
+          <w:r>
+            <w:delText>)</w:delText>
+          </w:r>
+          <w:r>
+            <w:delText xml:space="preserve">. </w:delText>
+          </w:r>
+        </w:del>
+      </w:moveFrom>
+      <w:moveFromRangeEnd w:id="53"/>
+      <w:del w:id="56" w:author="Max Lindmark" w:date="2022-04-24T09:03:00Z">
+        <w:r>
+          <w:delText>How</w:delText>
+        </w:r>
+        <w:r>
+          <w:delText>ever</w:delText>
+        </w:r>
+        <w:r>
+          <w:delText>, more informative than changes in average sizes is ho</w:delText>
+        </w:r>
+        <w:r>
+          <w:delText xml:space="preserve">w </w:delText>
+        </w:r>
+        <w:r>
+          <w:delText>the size spectrum of species change</w:delText>
+        </w:r>
+        <w:r>
+          <w:delText>s</w:delText>
+        </w:r>
+        <w:r>
+          <w:delText xml:space="preserve">. This is </w:delText>
+        </w:r>
+        <w:r>
+          <w:delText xml:space="preserve">because key biological rates and ecological processes scale with size, and </w:delText>
+        </w:r>
+        <w:r>
+          <w:rPr>
+            <w:lang w:val="en-US"/>
+          </w:rPr>
+          <w:delText>the value of these traits for the mean body size of a population is not the same as the mean population trait value</w:delText>
+        </w:r>
+        <w:r>
+          <w:rPr>
+            <w:lang w:val="en-US"/>
+          </w:rPr>
+          <w:delText>,</w:delText>
+        </w:r>
+        <w:r>
+          <w:rPr>
+            <w:lang w:val="en-US"/>
+          </w:rPr>
+          <w:delText xml:space="preserve"> due to allometric scaling.</w:delText>
+        </w:r>
+        <w:r>
+          <w:rPr>
+            <w:lang w:val="en-US"/>
+          </w:rPr>
+          <w:delText xml:space="preserve"> </w:delText>
+        </w:r>
+      </w:del>
+    </w:p>
+    <w:p>
+      <w:pPr>
+        <w:contextualSpacing/>
+        <w:jc w:val="both"/>
+        <w:rPr>
+          <w:del w:id="57" w:author="Max Lindmark" w:date="2022-04-24T09:08:00Z"/>
+          <w:lang w:val="en-US"/>
+        </w:rPr>
+      </w:pPr>
+    </w:p>
+    <w:p>
+      <w:pPr>
+        <w:contextualSpacing/>
+        <w:jc w:val="both"/>
+        <w:rPr>
+          <w:del w:id="58" w:author="Max Lindmark" w:date="2022-04-24T09:08:00Z"/>
+          <w:moveFrom w:id="59" w:author="Max Lindmark" w:date="2022-04-24T09:05:00Z"/>
+          <w:lang w:val="en-US"/>
+        </w:rPr>
+      </w:pPr>
+      <w:del w:id="60" w:author="Max Lindmark" w:date="2022-04-24T09:08:00Z">
+        <w:r>
+          <w:rPr>
+            <w:lang w:val="en-US"/>
+          </w:rPr>
+          <w:delText xml:space="preserve">The size-spectrum of species is shaped by temperature-dependent </w:delText>
+        </w:r>
+        <w:r>
+          <w:rPr>
+            <w:lang w:val="en-US"/>
+          </w:rPr>
+          <w:delText xml:space="preserve">biological and </w:delText>
+        </w:r>
+        <w:r>
+          <w:rPr>
+            <w:lang w:val="en-US"/>
+          </w:rPr>
+          <w:delText>ecological processes such as body growth, mortality and recruitment</w:delText>
+        </w:r>
+        <w:r>
+          <w:rPr>
+            <w:lang w:val="en-US"/>
+          </w:rPr>
+          <w:delText xml:space="preserve">. </w:delText>
+        </w:r>
+        <w:r>
+          <w:rPr>
+            <w:lang w:val="en-US"/>
+          </w:rPr>
+          <w:delText xml:space="preserve">In this study, </w:delText>
+        </w:r>
+        <w:r>
+          <w:rPr>
+            <w:lang w:val="en-US"/>
+          </w:rPr>
+          <w:delText>we use data from a unique, large-scale 23-year-long heating-experiment</w:delText>
+        </w:r>
+        <w:r>
+          <w:rPr>
+            <w:lang w:val="en-US"/>
+          </w:rPr>
+          <w:delText xml:space="preserve"> </w:delText>
+        </w:r>
+      </w:del>
+      <w:del w:id="61" w:author="Max Lindmark" w:date="2022-04-24T09:07:00Z">
+        <w:r>
+          <w:rPr>
+            <w:lang w:val="en-US"/>
+          </w:rPr>
+          <w:delText>(</w:delText>
+        </w:r>
+        <w:r>
+          <w:rPr>
+            <w:lang w:val="en-US"/>
+          </w:rPr>
+          <w:delText>~</w:delText>
+        </w:r>
+        <w:r>
+          <w:rPr>
+            <w:lang w:val="en-US"/>
+          </w:rPr>
+          <w:delText>+8</w:delText>
+        </w:r>
+      </w:del>
+      <m:oMath>
+        <m:r>
+          <w:del w:id="62" w:author="Max Lindmark" w:date="2022-04-24T09:07:00Z">
+            <w:rPr>
+              <w:rFonts w:ascii="Cambria Math" w:hAnsi="Cambria Math"/>
+              <w:lang w:val="en-US"/>
+            </w:rPr>
+            <m:t>℃</m:t>
+          </w:del>
+        </m:r>
+      </m:oMath>
+      <w:del w:id="63" w:author="Max Lindmark" w:date="2022-04-24T09:07:00Z">
+        <w:r>
+          <w:rPr>
+            <w:lang w:val="en-US"/>
+          </w:rPr>
+          <w:delText>)</w:delText>
+        </w:r>
+        <w:r>
+          <w:rPr>
+            <w:lang w:val="en-US"/>
+          </w:rPr>
+          <w:delText xml:space="preserve"> </w:delText>
+        </w:r>
+      </w:del>
+      <w:del w:id="64" w:author="Max Lindmark" w:date="2022-04-24T09:08:00Z">
+        <w:r>
+          <w:rPr>
+            <w:lang w:val="en-US"/>
+          </w:rPr>
+          <w:delText xml:space="preserve">of a coastal ecosystem </w:delText>
+        </w:r>
+        <w:r>
+          <w:rPr>
+            <w:lang w:val="en-US"/>
+          </w:rPr>
+          <w:delText xml:space="preserve">(and a non-warmed reference area) </w:delText>
+        </w:r>
+        <w:r>
+          <w:rPr>
+            <w:lang w:val="en-US"/>
+          </w:rPr>
+          <w:delText>to quantify how warming changed fish body growth</w:delText>
+        </w:r>
+        <w:r>
+          <w:rPr>
+            <w:lang w:val="en-US"/>
+          </w:rPr>
+          <w:delText xml:space="preserve"> and</w:delText>
+        </w:r>
+        <w:r>
+          <w:rPr>
+            <w:lang w:val="en-US"/>
+          </w:rPr>
+          <w:delText xml:space="preserve"> mortality</w:delText>
+        </w:r>
+        <w:r>
+          <w:rPr>
+            <w:lang w:val="en-US"/>
+          </w:rPr>
+          <w:delText>, and how that has affected the size-spectrum.</w:delText>
+        </w:r>
+        <w:r>
+          <w:rPr>
+            <w:lang w:val="en-US"/>
+          </w:rPr>
+          <w:delText xml:space="preserve"> </w:delText>
+        </w:r>
+      </w:del>
+      <w:moveFromRangeStart w:id="65" w:author="Max Lindmark" w:date="2022-04-24T09:05:00Z" w:name="move101683535"/>
+      <w:moveFrom w:id="66" w:author="Max Lindmark" w:date="2022-04-24T09:05:00Z">
+        <w:del w:id="67" w:author="Max Lindmark" w:date="2022-04-24T09:08:00Z">
+          <w:r>
+            <w:rPr>
+              <w:lang w:val="en-US"/>
+            </w:rPr>
+            <w:delText>W</w:delText>
+          </w:r>
+          <w:r>
+            <w:rPr>
+              <w:lang w:val="en-US"/>
+            </w:rPr>
+            <w:delText>e quantify differences in key individual- and population level parameters, such as body growth, asymptotic size, mortality rates, and size-spectra between the heated and reference coastal area</w:delText>
+          </w:r>
+          <w:r>
+            <w:rPr>
+              <w:lang w:val="en-US"/>
+            </w:rPr>
+            <w:delText>, using hierarchical Bayesian models</w:delText>
+          </w:r>
+          <w:r>
+            <w:rPr>
+              <w:lang w:val="en-US"/>
+            </w:rPr>
+            <w:delText>.</w:delText>
+          </w:r>
+        </w:del>
+      </w:moveFrom>
+    </w:p>
+    <w:moveFromRangeEnd w:id="65"/>
     <w:p>
       <w:pPr>
         <w:contextualSpacing/>
@@ -894,13 +1191,103 @@
         <w:rPr>
           <w:lang w:val="en-US"/>
         </w:rPr>
-        <w:t xml:space="preserve"> area. These changes in growth and size were so large that, despite a higher mortality rate in the heated area, it still had a larger </w:t>
-      </w:r>
-      <w:r>
-        <w:rPr>
-          <w:lang w:val="en-US"/>
-        </w:rPr>
-        <w:t xml:space="preserve">size-spectrum exponent (greater proportion of large fish). </w:t>
+        <w:t xml:space="preserve"> area. </w:t>
+      </w:r>
+      <w:ins w:id="68" w:author="Max Lindmark" w:date="2022-04-24T13:48:00Z">
+        <w:r>
+          <w:rPr>
+            <w:lang w:val="en-US"/>
+          </w:rPr>
+          <w:t xml:space="preserve">However, despite these </w:t>
+        </w:r>
+      </w:ins>
+      <w:del w:id="69" w:author="Max Lindmark" w:date="2022-04-24T13:48:00Z">
+        <w:r>
+          <w:rPr>
+            <w:lang w:val="en-US"/>
+          </w:rPr>
+          <w:delText xml:space="preserve">These </w:delText>
+        </w:r>
+      </w:del>
+      <w:r>
+        <w:rPr>
+          <w:lang w:val="en-US"/>
+        </w:rPr>
+        <w:t>changes in growth and size</w:t>
+      </w:r>
+      <w:ins w:id="70" w:author="Max Lindmark" w:date="2022-04-24T13:48:00Z">
+        <w:r>
+          <w:rPr>
+            <w:lang w:val="en-US"/>
+          </w:rPr>
+          <w:t xml:space="preserve">, </w:t>
+        </w:r>
+        <w:r>
+          <w:rPr>
+            <w:lang w:val="en-US"/>
+          </w:rPr>
+          <w:t xml:space="preserve">the size-spectrum </w:t>
+        </w:r>
+      </w:ins>
+      <w:ins w:id="71" w:author="Max Lindmark" w:date="2022-04-24T13:49:00Z">
+        <w:r>
+          <w:rPr>
+            <w:lang w:val="en-US"/>
+          </w:rPr>
+          <w:t xml:space="preserve">was only slightly larger in the heated area </w:t>
+        </w:r>
+      </w:ins>
+      <w:ins w:id="72" w:author="Max Lindmark" w:date="2022-04-24T13:50:00Z">
+        <w:r>
+          <w:rPr>
+            <w:lang w:val="en-US"/>
+          </w:rPr>
+          <w:t xml:space="preserve">due to </w:t>
+        </w:r>
+      </w:ins>
+      <w:ins w:id="73" w:author="Max Lindmark" w:date="2022-04-24T13:49:00Z">
+        <w:r>
+          <w:rPr>
+            <w:lang w:val="en-US"/>
+          </w:rPr>
+          <w:t xml:space="preserve">the elevated </w:t>
+        </w:r>
+      </w:ins>
+      <w:del w:id="74" w:author="Max Lindmark" w:date="2022-04-24T13:48:00Z">
+        <w:r>
+          <w:rPr>
+            <w:lang w:val="en-US"/>
+          </w:rPr>
+          <w:delText xml:space="preserve"> were so large that, </w:delText>
+        </w:r>
+      </w:del>
+      <w:del w:id="75" w:author="Max Lindmark" w:date="2022-04-24T13:49:00Z">
+        <w:r>
+          <w:rPr>
+            <w:lang w:val="en-US"/>
+          </w:rPr>
+          <w:delText xml:space="preserve">despite a higher mortality rate in the heated area, it still had a larger </w:delText>
+        </w:r>
+        <w:r>
+          <w:rPr>
+            <w:lang w:val="en-US"/>
+          </w:rPr>
+          <w:delText>size-spectrum exponent (greater proportion of large fish)</w:delText>
+        </w:r>
+      </w:del>
+      <w:ins w:id="76" w:author="Max Lindmark" w:date="2022-04-24T13:49:00Z">
+        <w:r>
+          <w:rPr>
+            <w:lang w:val="en-US"/>
+          </w:rPr>
+          <w:t>mortality rates</w:t>
+        </w:r>
+      </w:ins>
+      <w:r>
+        <w:rPr>
+          <w:lang w:val="en-US"/>
+        </w:rPr>
+        <w:t xml:space="preserve">. </w:t>
       </w:r>
     </w:p>
     <w:p>
@@ -926,17 +1313,41 @@
           <w:lang w:val="en-US"/>
         </w:rPr>
       </w:pPr>
-      <w:r>
-        <w:rPr>
-          <w:lang w:val="en-US"/>
-        </w:rPr>
-        <w:t xml:space="preserve">Not only do these findings </w:t>
-      </w:r>
-      <w:r>
-        <w:rPr>
-          <w:lang w:val="en-US"/>
-        </w:rPr>
-        <w:t xml:space="preserve">show that universal predictions about the shrinking </w:t>
+      <w:ins w:id="77" w:author="Max Lindmark" w:date="2022-04-24T09:09:00Z">
+        <w:r>
+          <w:rPr>
+            <w:lang w:val="en-US"/>
+          </w:rPr>
+          <w:t xml:space="preserve">Our findings </w:t>
+        </w:r>
+      </w:ins>
+      <w:del w:id="78" w:author="Max Lindmark" w:date="2022-04-24T09:09:00Z">
+        <w:r>
+          <w:rPr>
+            <w:lang w:val="en-US"/>
+          </w:rPr>
+          <w:delText xml:space="preserve">Not only do these findings </w:delText>
+        </w:r>
+        <w:r>
+          <w:rPr>
+            <w:lang w:val="en-US"/>
+          </w:rPr>
+          <w:delText xml:space="preserve">show </w:delText>
+        </w:r>
+      </w:del>
+      <w:ins w:id="79" w:author="Max Lindmark" w:date="2022-04-24T09:09:00Z">
+        <w:r>
+          <w:rPr>
+            <w:lang w:val="en-US"/>
+          </w:rPr>
+          <w:t xml:space="preserve">reveal </w:t>
+        </w:r>
+      </w:ins>
+      <w:r>
+        <w:rPr>
+          <w:lang w:val="en-US"/>
+        </w:rPr>
+        <w:t xml:space="preserve">that universal predictions about the shrinking </w:t>
       </w:r>
       <w:r>
         <w:rPr>
@@ -944,7 +1355,7 @@
         </w:rPr>
         <w:t xml:space="preserve">of ectotherm organisms may </w:t>
       </w:r>
-      <w:del w:id="0" w:author="Max Lindmark" w:date="2022-04-22T10:35:00Z">
+      <w:del w:id="80" w:author="Max Lindmark" w:date="2022-04-22T10:35:00Z">
         <w:r>
           <w:rPr>
             <w:lang w:val="en-US"/>
@@ -952,19 +1363,135 @@
           <w:delText>be simplistic</w:delText>
         </w:r>
       </w:del>
-      <w:ins w:id="1" w:author="Max Lindmark" w:date="2022-04-22T10:35:00Z">
-        <w:r>
-          <w:rPr>
-            <w:lang w:val="en-US"/>
-          </w:rPr>
-          <w:t>be too simplistic</w:t>
-        </w:r>
-      </w:ins>
-      <w:r>
-        <w:rPr>
-          <w:lang w:val="en-US"/>
-        </w:rPr>
-        <w:t xml:space="preserve">, they also reveal that </w:t>
+      <w:ins w:id="81" w:author="Max Lindmark" w:date="2022-04-22T10:35:00Z">
+        <w:r>
+          <w:rPr>
+            <w:lang w:val="en-US"/>
+          </w:rPr>
+          <w:t xml:space="preserve">be too </w:t>
+        </w:r>
+      </w:ins>
+      <w:ins w:id="82" w:author="Max Lindmark" w:date="2022-04-24T09:10:00Z">
+        <w:r>
+          <w:rPr>
+            <w:lang w:val="en-US"/>
+          </w:rPr>
+          <w:t>simplistic since</w:t>
+        </w:r>
+      </w:ins>
+      <w:ins w:id="83" w:author="Max Lindmark" w:date="2022-04-24T09:08:00Z">
+        <w:r>
+          <w:rPr>
+            <w:lang w:val="en-US"/>
+          </w:rPr>
+          <w:t xml:space="preserve"> they typically focus on individual-level changes (body growth rates) and not </w:t>
+        </w:r>
+      </w:ins>
+      <w:ins w:id="84" w:author="Max Lindmark" w:date="2022-04-24T09:09:00Z">
+        <w:r>
+          <w:rPr>
+            <w:lang w:val="en-US"/>
+          </w:rPr>
+          <w:t xml:space="preserve">population-level processes (mortality and demography). </w:t>
+        </w:r>
+      </w:ins>
+      <w:ins w:id="85" w:author="Max Lindmark" w:date="2022-04-24T13:50:00Z">
+        <w:r>
+          <w:rPr>
+            <w:lang w:val="en-US"/>
+          </w:rPr>
+          <w:t xml:space="preserve">It also suggests that mortality may be </w:t>
+        </w:r>
+      </w:ins>
+      <w:ins w:id="86" w:author="Max Lindmark" w:date="2022-04-24T13:56:00Z">
+        <w:r>
+          <w:rPr>
+            <w:lang w:val="en-US"/>
+          </w:rPr>
+          <w:t>similarly</w:t>
+        </w:r>
+      </w:ins>
+      <w:ins w:id="87" w:author="Max Lindmark" w:date="2022-04-24T13:55:00Z">
+        <w:r>
+          <w:rPr>
+            <w:lang w:val="en-US"/>
+          </w:rPr>
+          <w:t xml:space="preserve"> </w:t>
+        </w:r>
+        <w:r>
+          <w:rPr>
+            <w:lang w:val="en-US"/>
+          </w:rPr>
+          <w:t xml:space="preserve">important </w:t>
+        </w:r>
+      </w:ins>
+      <w:ins w:id="88" w:author="Max Lindmark" w:date="2022-04-24T13:56:00Z">
+        <w:r>
+          <w:rPr>
+            <w:lang w:val="en-US"/>
+          </w:rPr>
+          <w:t xml:space="preserve">as a </w:t>
+        </w:r>
+      </w:ins>
+      <w:ins w:id="89" w:author="Max Lindmark" w:date="2022-04-24T13:55:00Z">
+        <w:r>
+          <w:rPr>
+            <w:lang w:val="en-US"/>
+          </w:rPr>
+          <w:t xml:space="preserve">driver </w:t>
+        </w:r>
+        <w:r>
+          <w:rPr>
+            <w:lang w:val="en-US"/>
+          </w:rPr>
+          <w:t>size structure</w:t>
+        </w:r>
+      </w:ins>
+      <w:ins w:id="90" w:author="Max Lindmark" w:date="2022-04-24T13:56:00Z">
+        <w:r>
+          <w:rPr>
+            <w:lang w:val="en-US"/>
+          </w:rPr>
+          <w:t xml:space="preserve">-changes </w:t>
+        </w:r>
+      </w:ins>
+      <w:ins w:id="91" w:author="Max Lindmark" w:date="2022-04-24T13:55:00Z">
+        <w:r>
+          <w:rPr>
+            <w:lang w:val="en-US"/>
+          </w:rPr>
+          <w:t xml:space="preserve">with warming as body growth rates. </w:t>
+        </w:r>
+      </w:ins>
+      <w:ins w:id="92" w:author="Max Lindmark" w:date="2022-04-24T13:50:00Z">
+        <w:r>
+          <w:rPr>
+            <w:lang w:val="en-US"/>
+          </w:rPr>
+          <w:t xml:space="preserve"> </w:t>
+        </w:r>
+      </w:ins>
+      <w:ins w:id="93" w:author="Max Lindmark" w:date="2022-04-24T09:09:00Z">
+        <w:r>
+          <w:rPr>
+            <w:lang w:val="en-US"/>
+          </w:rPr>
+          <w:t>Hence,</w:t>
+        </w:r>
+      </w:ins>
+      <w:del w:id="94" w:author="Max Lindmark" w:date="2022-04-24T09:09:00Z">
+        <w:r>
+          <w:rPr>
+            <w:lang w:val="en-US"/>
+          </w:rPr>
+          <w:delText>, they also reveal that</w:delText>
+        </w:r>
+      </w:del>
+      <w:r>
+        <w:rPr>
+          <w:lang w:val="en-US"/>
+        </w:rPr>
+        <w:t xml:space="preserve"> </w:t>
       </w:r>
       <w:r>
         <w:rPr>
@@ -978,7 +1505,7 @@
         </w:rPr>
         <w:t xml:space="preserve">understand warming-induced changes in the size-structure of species, </w:t>
       </w:r>
-      <w:del w:id="2" w:author="Max Lindmark" w:date="2022-04-22T10:35:00Z">
+      <w:del w:id="95" w:author="Max Lindmark" w:date="2022-04-22T10:35:00Z">
         <w:r>
           <w:rPr>
             <w:lang w:val="en-US"/>
@@ -1029,6 +1556,30 @@
         </w:rPr>
         <w:t>.</w:t>
       </w:r>
+      <w:ins w:id="96" w:author="Max Lindmark" w:date="2022-04-24T09:10:00Z">
+        <w:r>
+          <w:rPr>
+            <w:lang w:val="en-US"/>
+          </w:rPr>
+          <w:t xml:space="preserve"> This knowledge is critical for </w:t>
+        </w:r>
+      </w:ins>
+      <w:ins w:id="97" w:author="Max Lindmark" w:date="2022-04-24T13:56:00Z">
+        <w:r>
+          <w:rPr>
+            <w:lang w:val="en-US"/>
+          </w:rPr>
+          <w:t xml:space="preserve">mechanistic </w:t>
+        </w:r>
+      </w:ins>
+      <w:ins w:id="98" w:author="Max Lindmark" w:date="2022-04-24T09:10:00Z">
+        <w:r>
+          <w:rPr>
+            <w:lang w:val="en-US"/>
+          </w:rPr>
+          <w:t>climate assessments of aquatic ecosystems.</w:t>
+        </w:r>
+      </w:ins>
     </w:p>
     <w:p>
       <w:pPr>
@@ -2043,7 +2594,7 @@
   <w:style w:type="paragraph" w:default="1" w:styleId="Normal">
     <w:name w:val="Normal"/>
     <w:qFormat/>
-    <w:rsid w:val="002057BF"/>
+    <w:rsid w:val="00AB6A56"/>
     <w:pPr>
       <w:spacing w:after="0" w:line="240" w:lineRule="auto"/>
     </w:pPr>
@@ -2152,7 +2703,7 @@
     <w:uiPriority w:val="1"/>
     <w:semiHidden/>
     <w:unhideWhenUsed/>
-    <w:rsid w:val="002057BF"/>
+    <w:rsid w:val="00AB6A56"/>
   </w:style>
   <w:style w:type="table" w:default="1" w:styleId="TableNormal">
     <w:name w:val="Normal Table"/>
@@ -2174,7 +2725,7 @@
     <w:uiPriority w:val="99"/>
     <w:semiHidden/>
     <w:unhideWhenUsed/>
-    <w:rsid w:val="002057BF"/>
+    <w:rsid w:val="00AB6A56"/>
   </w:style>
   <w:style w:type="character" w:customStyle="1" w:styleId="Heading1Char">
     <w:name w:val="Heading 1 Char"/>
@@ -4489,19 +5040,13 @@
 </file>
 
 <file path=customXml/item1.xml><?xml version="1.0" encoding="utf-8"?>
-<?mso-contentType ?>
-<FormTemplates xmlns="http://schemas.microsoft.com/sharepoint/v3/contenttype/forms">
-  <Display>DocumentLibraryForm</Display>
-  <Edit>DocumentLibraryForm</Edit>
-  <New>DocumentLibraryForm</New>
-</FormTemplates>
+<tns:customPropertyEditors xmlns:tns="http://schemas.microsoft.com/office/2006/customDocumentInformationPanel">
+  <tns:showOnOpen>false</tns:showOnOpen>
+  <tns:defaultPropertyEditorNamespace>Standardegenskaper och egenskaper för SharePoint-bibliotek</tns:defaultPropertyEditorNamespace>
+</tns:customPropertyEditors>
 </file>
 
 <file path=customXml/item2.xml><?xml version="1.0" encoding="utf-8"?>
-<b:Sources xmlns:b="http://schemas.openxmlformats.org/officeDocument/2006/bibliography" xmlns="http://schemas.openxmlformats.org/officeDocument/2006/bibliography" SelectedStyle="\APA.XSL" StyleName="APA"/>
-</file>
-
-<file path=customXml/item3.xml><?xml version="1.0" encoding="utf-8"?>
 <ct:contentTypeSchema xmlns:ct="http://schemas.microsoft.com/office/2006/metadata/contentType" xmlns:ma="http://schemas.microsoft.com/office/2006/metadata/properties/metaAttributes" ct:_="" ma:_="" ma:contentTypeName="Dokument" ma:contentTypeID="0x01010082F6CF5AC4B69D4CA4913C8C7806130C" ma:contentTypeVersion="0" ma:contentTypeDescription="Skapa ett nytt dokument." ma:contentTypeScope="" ma:versionID="99a8c06d041fe489a0ac81dc45f84c12">
   <xsd:schema xmlns:xsd="http://www.w3.org/2001/XMLSchema" xmlns:xs="http://www.w3.org/2001/XMLSchema" xmlns:p="http://schemas.microsoft.com/office/2006/metadata/properties" targetNamespace="http://schemas.microsoft.com/office/2006/metadata/properties" ma:root="true" ma:fieldsID="988ddc45a2a1ba233d786d3fa5db79ea">
     <xsd:element name="properties">
@@ -4615,11 +5160,17 @@
 </ct:contentTypeSchema>
 </file>
 
+<file path=customXml/item3.xml><?xml version="1.0" encoding="utf-8"?>
+<b:Sources xmlns:b="http://schemas.openxmlformats.org/officeDocument/2006/bibliography" xmlns="http://schemas.openxmlformats.org/officeDocument/2006/bibliography" SelectedStyle="\APA.XSL" StyleName="APA"/>
+</file>
+
 <file path=customXml/item4.xml><?xml version="1.0" encoding="utf-8"?>
-<tns:customPropertyEditors xmlns:tns="http://schemas.microsoft.com/office/2006/customDocumentInformationPanel">
-  <tns:showOnOpen>false</tns:showOnOpen>
-  <tns:defaultPropertyEditorNamespace>Standardegenskaper och egenskaper för SharePoint-bibliotek</tns:defaultPropertyEditorNamespace>
-</tns:customPropertyEditors>
+<?mso-contentType ?>
+<FormTemplates xmlns="http://schemas.microsoft.com/sharepoint/v3/contenttype/forms">
+  <Display>DocumentLibraryForm</Display>
+  <Edit>DocumentLibraryForm</Edit>
+  <New>DocumentLibraryForm</New>
+</FormTemplates>
 </file>
 
 <file path=customXml/item5.xml><?xml version="1.0" encoding="utf-8"?>
@@ -4629,22 +5180,14 @@
 </file>
 
 <file path=customXml/itemProps1.xml><?xml version="1.0" encoding="utf-8"?>
-<ds:datastoreItem xmlns:ds="http://schemas.openxmlformats.org/officeDocument/2006/customXml" ds:itemID="{26208C63-3BA0-4E10-999A-5A1631CE23E7}">
+<ds:datastoreItem xmlns:ds="http://schemas.openxmlformats.org/officeDocument/2006/customXml" ds:itemID="{6DA9EF7A-CCE7-4AF5-BA3C-73D4204EBDDA}">
   <ds:schemaRefs>
-    <ds:schemaRef ds:uri="http://schemas.microsoft.com/sharepoint/v3/contenttype/forms"/>
+    <ds:schemaRef ds:uri="http://schemas.microsoft.com/office/2006/customDocumentInformationPanel"/>
   </ds:schemaRefs>
 </ds:datastoreItem>
 </file>
 
 <file path=customXml/itemProps2.xml><?xml version="1.0" encoding="utf-8"?>
-<ds:datastoreItem xmlns:ds="http://schemas.openxmlformats.org/officeDocument/2006/customXml" ds:itemID="{9101794F-6939-4F2B-8ECB-D35529B64C97}">
-  <ds:schemaRefs>
-    <ds:schemaRef ds:uri="http://schemas.openxmlformats.org/officeDocument/2006/bibliography"/>
-  </ds:schemaRefs>
-</ds:datastoreItem>
-</file>
-
-<file path=customXml/itemProps3.xml><?xml version="1.0" encoding="utf-8"?>
 <ds:datastoreItem xmlns:ds="http://schemas.openxmlformats.org/officeDocument/2006/customXml" ds:itemID="{9E139D32-C100-407F-ABC8-6BC7DACBCB79}">
   <ds:schemaRefs>
     <ds:schemaRef ds:uri="http://schemas.microsoft.com/office/2006/metadata/contentType"/>
@@ -4660,10 +5203,18 @@
 </ds:datastoreItem>
 </file>
 
+<file path=customXml/itemProps3.xml><?xml version="1.0" encoding="utf-8"?>
+<ds:datastoreItem xmlns:ds="http://schemas.openxmlformats.org/officeDocument/2006/customXml" ds:itemID="{9101794F-6939-4F2B-8ECB-D35529B64C97}">
+  <ds:schemaRefs>
+    <ds:schemaRef ds:uri="http://schemas.openxmlformats.org/officeDocument/2006/bibliography"/>
+  </ds:schemaRefs>
+</ds:datastoreItem>
+</file>
+
 <file path=customXml/itemProps4.xml><?xml version="1.0" encoding="utf-8"?>
-<ds:datastoreItem xmlns:ds="http://schemas.openxmlformats.org/officeDocument/2006/customXml" ds:itemID="{6DA9EF7A-CCE7-4AF5-BA3C-73D4204EBDDA}">
+<ds:datastoreItem xmlns:ds="http://schemas.openxmlformats.org/officeDocument/2006/customXml" ds:itemID="{26208C63-3BA0-4E10-999A-5A1631CE23E7}">
   <ds:schemaRefs>
-    <ds:schemaRef ds:uri="http://schemas.microsoft.com/office/2006/customDocumentInformationPanel"/>
+    <ds:schemaRef ds:uri="http://schemas.microsoft.com/sharepoint/v3/contenttype/forms"/>
   </ds:schemaRefs>
 </ds:datastoreItem>
 </file>

</xml_diff>